<commit_message>
Add detection for taking out looks with -1 in them. Turns out that all of them have missing values
</commit_message>
<xml_diff>
--- a/Documentation/Week4.docx
+++ b/Documentation/Week4.docx
@@ -50,14 +50,33 @@
         <w:t>Time series</w:t>
       </w:r>
       <w:r>
-        <w:t xml:space="preserve"> (moving average) number of look aways vs distance</w:t>
+        <w:t xml:space="preserve"> (moving average) number of look </w:t>
+      </w:r>
+      <w:proofErr w:type="spellStart"/>
+      <w:r>
+        <w:t>aways</w:t>
+      </w:r>
+      <w:proofErr w:type="spellEnd"/>
+      <w:r>
+        <w:t xml:space="preserve"> </w:t>
+      </w:r>
+      <w:proofErr w:type="spellStart"/>
+      <w:r>
+        <w:t>vs</w:t>
+      </w:r>
+      <w:proofErr w:type="spellEnd"/>
+      <w:r>
+        <w:t xml:space="preserve"> distance</w:t>
       </w:r>
       <w:r>
         <w:t xml:space="preserve"> as part of the average</w:t>
       </w:r>
+    </w:p>
+    <w:p>
       <w:bookmarkStart w:id="0" w:name="_GoBack"/>
       <w:bookmarkEnd w:id="0"/>
     </w:p>
+    <w:p/>
     <w:sectPr>
       <w:pgSz w:w="12240" w:h="15840"/>
       <w:pgMar w:top="1440" w:right="1800" w:bottom="1440" w:left="1800" w:header="720" w:footer="720" w:gutter="0"/>

</xml_diff>